<commit_message>
One more resume update (will surely be more)
</commit_message>
<xml_diff>
--- a/files/resume_steven_brooks.docx
+++ b/files/resume_steven_brooks.docx
@@ -88,7 +88,7 @@
           <w:rFonts w:ascii="Times New Roman" w:cs="Times New Roman" w:eastAsia="Times New Roman" w:hAnsi="Times New Roman"/>
           <w:rtl w:val="0"/>
         </w:rPr>
-        <w:t xml:space="preserve">stevenbrooks.dev | linkedin.com/in/stevenbrookslv</w:t>
+        <w:t xml:space="preserve">stevenbrooks.dev | linkedin.com/in/brooksstevenjr/</w:t>
       </w:r>
     </w:p>
     <w:p>
@@ -284,7 +284,7 @@
           <w:szCs w:val="24"/>
           <w:rtl w:val="0"/>
         </w:rPr>
-        <w:t xml:space="preserve">Software Engineer / SDE 2</w:t>
+        <w:t xml:space="preserve">Software Development Engineer 2</w:t>
       </w:r>
     </w:p>
     <w:p>
@@ -299,14 +299,7 @@
           <w:rFonts w:ascii="Times New Roman" w:cs="Times New Roman" w:eastAsia="Times New Roman" w:hAnsi="Times New Roman"/>
           <w:rtl w:val="0"/>
         </w:rPr>
-        <w:t xml:space="preserve">Zappos / Amazon</w:t>
-      </w:r>
-      <w:r>
-        <w:rPr>
-          <w:rFonts w:ascii="Times New Roman" w:cs="Times New Roman" w:eastAsia="Times New Roman" w:hAnsi="Times New Roman"/>
-          <w:rtl w:val="0"/>
-        </w:rPr>
-        <w:t xml:space="preserve">                                                                                                                                 February 2019 - Current</w:t>
+        <w:t xml:space="preserve">Amazon                                                                                                                                             November 2022 - Current</w:t>
       </w:r>
     </w:p>
     <w:p>
@@ -330,7 +323,7 @@
           <w:szCs w:val="24"/>
           <w:rtl w:val="0"/>
         </w:rPr>
-        <w:t xml:space="preserve">Backend engineering using Java, Spring Boot, and AWS</w:t>
+        <w:t xml:space="preserve">Led Amazon Pay integration, improving checkout and cart workflows.</w:t>
       </w:r>
     </w:p>
     <w:p>
@@ -354,7 +347,7 @@
           <w:szCs w:val="24"/>
           <w:rtl w:val="0"/>
         </w:rPr>
-        <w:t xml:space="preserve">Frontend development using Angular </w:t>
+        <w:t xml:space="preserve">Developed Guest Checkout, now driving 7-10% of company sales.</w:t>
       </w:r>
     </w:p>
     <w:p>
@@ -378,12 +371,105 @@
           <w:szCs w:val="24"/>
           <w:rtl w:val="0"/>
         </w:rPr>
-        <w:t xml:space="preserve">Process optimization and architectural improvements to existing systems</w:t>
-      </w:r>
-      <w:r>
-        <w:rPr>
-          <w:rtl w:val="0"/>
-        </w:rPr>
+        <w:t xml:space="preserve">Collaborated with teams to align Zappos systems with Amazon’s platform.</w:t>
+      </w:r>
+      <w:r>
+        <w:rPr>
+          <w:rtl w:val="0"/>
+        </w:rPr>
+      </w:r>
+    </w:p>
+    <w:p>
+      <w:pPr>
+        <w:spacing w:after="0" w:line="240" w:lineRule="auto"/>
+        <w:rPr>
+          <w:rFonts w:ascii="Times New Roman" w:cs="Times New Roman" w:eastAsia="Times New Roman" w:hAnsi="Times New Roman"/>
+          <w:b w:val="1"/>
+          <w:bCs w:val="1"/>
+          <w:sz w:val="24"/>
+          <w:szCs w:val="24"/>
+        </w:rPr>
+      </w:pPr>
+      <w:r>
+        <w:rPr>
+          <w:rFonts w:ascii="Times New Roman" w:cs="Times New Roman" w:eastAsia="Times New Roman" w:hAnsi="Times New Roman"/>
+          <w:b w:val="1"/>
+          <w:bCs w:val="1"/>
+          <w:sz w:val="24"/>
+          <w:szCs w:val="24"/>
+          <w:rtl w:val="0"/>
+        </w:rPr>
+        <w:t xml:space="preserve">Software Engineer</w:t>
+      </w:r>
+    </w:p>
+    <w:p>
+      <w:pPr>
+        <w:spacing w:after="0" w:line="240" w:lineRule="auto"/>
+        <w:rPr>
+          <w:rFonts w:ascii="Times New Roman" w:cs="Times New Roman" w:eastAsia="Times New Roman" w:hAnsi="Times New Roman"/>
+        </w:rPr>
+      </w:pPr>
+      <w:r>
+        <w:rPr>
+          <w:rFonts w:ascii="Times New Roman" w:cs="Times New Roman" w:eastAsia="Times New Roman" w:hAnsi="Times New Roman"/>
+          <w:rtl w:val="0"/>
+        </w:rPr>
+        <w:t xml:space="preserve">Zappos             </w:t>
+      </w:r>
+      <w:r>
+        <w:rPr>
+          <w:rFonts w:ascii="Times New Roman" w:cs="Times New Roman" w:eastAsia="Times New Roman" w:hAnsi="Times New Roman"/>
+          <w:rtl w:val="0"/>
+        </w:rPr>
+        <w:t xml:space="preserve">                                                                                                                       February 2019 - November 2022</w:t>
+      </w:r>
+    </w:p>
+    <w:p>
+      <w:pPr>
+        <w:numPr>
+          <w:ilvl w:val="0"/>
+          <w:numId w:val="1"/>
+        </w:numPr>
+        <w:spacing w:after="0" w:line="240" w:lineRule="auto"/>
+        <w:ind w:left="720" w:hanging="360"/>
+        <w:rPr>
+          <w:rFonts w:ascii="Times New Roman" w:cs="Times New Roman" w:eastAsia="Times New Roman" w:hAnsi="Times New Roman"/>
+          <w:sz w:val="24"/>
+          <w:szCs w:val="24"/>
+        </w:rPr>
+      </w:pPr>
+      <w:r>
+        <w:rPr>
+          <w:rFonts w:ascii="Times New Roman" w:cs="Times New Roman" w:eastAsia="Times New Roman" w:hAnsi="Times New Roman"/>
+          <w:sz w:val="24"/>
+          <w:szCs w:val="24"/>
+          <w:rtl w:val="0"/>
+        </w:rPr>
+        <w:t xml:space="preserve">Backend engineering using Java, Spring Boot, and AWS</w:t>
+      </w:r>
+    </w:p>
+    <w:p>
+      <w:pPr>
+        <w:numPr>
+          <w:ilvl w:val="0"/>
+          <w:numId w:val="1"/>
+        </w:numPr>
+        <w:spacing w:after="0" w:line="240" w:lineRule="auto"/>
+        <w:ind w:left="720" w:hanging="360"/>
+        <w:rPr>
+          <w:rFonts w:ascii="Times New Roman" w:cs="Times New Roman" w:eastAsia="Times New Roman" w:hAnsi="Times New Roman"/>
+          <w:sz w:val="24"/>
+          <w:szCs w:val="24"/>
+        </w:rPr>
+      </w:pPr>
+      <w:r>
+        <w:rPr>
+          <w:rFonts w:ascii="Times New Roman" w:cs="Times New Roman" w:eastAsia="Times New Roman" w:hAnsi="Times New Roman"/>
+          <w:sz w:val="24"/>
+          <w:szCs w:val="24"/>
+          <w:rtl w:val="0"/>
+        </w:rPr>
+        <w:t xml:space="preserve">Built upon core e-commerce features: account management, cart, and checkout. </w:t>
       </w:r>
     </w:p>
     <w:p>
@@ -866,9 +952,24 @@
     </w:p>
     <w:p>
       <w:pPr>
-        <w:pageBreakBefore w:val="0"/>
-        <w:spacing w:after="0" w:line="240" w:lineRule="auto"/>
-        <w:rPr/>
+        <w:keepNext w:val="0"/>
+        <w:keepLines w:val="0"/>
+        <w:pageBreakBefore w:val="0"/>
+        <w:widowControl w:val="1"/>
+        <w:pBdr>
+          <w:top w:space="0" w:sz="0" w:val="nil"/>
+          <w:left w:space="0" w:sz="0" w:val="nil"/>
+          <w:bottom w:space="0" w:sz="0" w:val="nil"/>
+          <w:right w:space="0" w:sz="0" w:val="nil"/>
+          <w:between w:space="0" w:sz="0" w:val="nil"/>
+        </w:pBdr>
+        <w:shd w:fill="auto" w:val="clear"/>
+        <w:spacing w:after="0" w:before="0" w:line="240" w:lineRule="auto"/>
+        <w:ind w:left="720" w:right="0" w:firstLine="0"/>
+        <w:jc w:val="left"/>
+        <w:rPr>
+          <w:rFonts w:ascii="Times New Roman" w:cs="Times New Roman" w:eastAsia="Times New Roman" w:hAnsi="Times New Roman"/>
+        </w:rPr>
       </w:pPr>
       <w:r>
         <w:rPr>
@@ -1238,209 +1339,6 @@
     <w:p>
       <w:pPr>
         <w:pageBreakBefore w:val="0"/>
-        <w:spacing w:after="0" w:before="0" w:line="240" w:lineRule="auto"/>
-        <w:rPr>
-          <w:rFonts w:ascii="Times New Roman" w:cs="Times New Roman" w:eastAsia="Times New Roman" w:hAnsi="Times New Roman"/>
-          <w:b w:val="1"/>
-          <w:bCs w:val="1"/>
-        </w:rPr>
-      </w:pPr>
-      <w:r>
-        <w:rPr>
-          <w:rFonts w:ascii="Times New Roman" w:cs="Times New Roman" w:eastAsia="Times New Roman" w:hAnsi="Times New Roman"/>
-          <w:b w:val="1"/>
-          <w:bCs w:val="1"/>
-          <w:rtl w:val="0"/>
-        </w:rPr>
-        <w:t xml:space="preserve">Wi-Fi PSK Application</w:t>
-      </w:r>
-    </w:p>
-    <w:p>
-      <w:pPr>
-        <w:keepNext w:val="0"/>
-        <w:keepLines w:val="0"/>
-        <w:pageBreakBefore w:val="0"/>
-        <w:widowControl w:val="1"/>
-        <w:numPr>
-          <w:ilvl w:val="0"/>
-          <w:numId w:val="4"/>
-        </w:numPr>
-        <w:pBdr>
-          <w:top w:space="0" w:sz="0" w:val="nil"/>
-          <w:left w:space="0" w:sz="0" w:val="nil"/>
-          <w:bottom w:space="0" w:sz="0" w:val="nil"/>
-          <w:right w:space="0" w:sz="0" w:val="nil"/>
-          <w:between w:space="0" w:sz="0" w:val="nil"/>
-        </w:pBdr>
-        <w:shd w:fill="auto" w:val="clear"/>
-        <w:spacing w:after="0" w:before="0" w:line="240" w:lineRule="auto"/>
-        <w:ind w:left="720" w:right="0" w:hanging="360"/>
-        <w:jc w:val="left"/>
-        <w:rPr>
-          <w:b w:val="1"/>
-          <w:bCs w:val="1"/>
-          <w:i w:val="0"/>
-          <w:iCs w:val="0"/>
-          <w:smallCaps w:val="0"/>
-          <w:strike w:val="0"/>
-          <w:color w:val="000000"/>
-          <w:sz w:val="22"/>
-          <w:szCs w:val="22"/>
-          <w:u w:val="none"/>
-          <w:shd w:fill="auto" w:val="clear"/>
-          <w:vertAlign w:val="baseline"/>
-        </w:rPr>
-      </w:pPr>
-      <w:r>
-        <w:rPr>
-          <w:rFonts w:ascii="Times New Roman" w:cs="Times New Roman" w:eastAsia="Times New Roman" w:hAnsi="Times New Roman"/>
-          <w:b w:val="0"/>
-          <w:bCs w:val="0"/>
-          <w:i w:val="0"/>
-          <w:iCs w:val="0"/>
-          <w:smallCaps w:val="0"/>
-          <w:strike w:val="0"/>
-          <w:color w:val="000000"/>
-          <w:sz w:val="22"/>
-          <w:szCs w:val="22"/>
-          <w:u w:val="none"/>
-          <w:shd w:fill="auto" w:val="clear"/>
-          <w:vertAlign w:val="baseline"/>
-          <w:rtl w:val="0"/>
-        </w:rPr>
-        <w:t xml:space="preserve">Currently live production system (UNLV Campus only)</w:t>
-      </w:r>
-      <w:r>
-        <w:rPr>
-          <w:rtl w:val="0"/>
-        </w:rPr>
-      </w:r>
-    </w:p>
-    <w:p>
-      <w:pPr>
-        <w:keepNext w:val="0"/>
-        <w:keepLines w:val="0"/>
-        <w:pageBreakBefore w:val="0"/>
-        <w:widowControl w:val="1"/>
-        <w:numPr>
-          <w:ilvl w:val="0"/>
-          <w:numId w:val="4"/>
-        </w:numPr>
-        <w:pBdr>
-          <w:top w:space="0" w:sz="0" w:val="nil"/>
-          <w:left w:space="0" w:sz="0" w:val="nil"/>
-          <w:bottom w:space="0" w:sz="0" w:val="nil"/>
-          <w:right w:space="0" w:sz="0" w:val="nil"/>
-          <w:between w:space="0" w:sz="0" w:val="nil"/>
-        </w:pBdr>
-        <w:shd w:fill="auto" w:val="clear"/>
-        <w:spacing w:after="0" w:before="0" w:line="240" w:lineRule="auto"/>
-        <w:ind w:left="720" w:right="0" w:hanging="360"/>
-        <w:jc w:val="left"/>
-        <w:rPr>
-          <w:b w:val="1"/>
-          <w:bCs w:val="1"/>
-          <w:i w:val="0"/>
-          <w:iCs w:val="0"/>
-          <w:smallCaps w:val="0"/>
-          <w:strike w:val="0"/>
-          <w:color w:val="000000"/>
-          <w:sz w:val="22"/>
-          <w:szCs w:val="22"/>
-          <w:u w:val="none"/>
-          <w:shd w:fill="auto" w:val="clear"/>
-          <w:vertAlign w:val="baseline"/>
-        </w:rPr>
-      </w:pPr>
-      <w:r>
-        <w:rPr>
-          <w:rFonts w:ascii="Times New Roman" w:cs="Times New Roman" w:eastAsia="Times New Roman" w:hAnsi="Times New Roman"/>
-          <w:b w:val="0"/>
-          <w:bCs w:val="0"/>
-          <w:i w:val="0"/>
-          <w:iCs w:val="0"/>
-          <w:smallCaps w:val="0"/>
-          <w:strike w:val="0"/>
-          <w:color w:val="000000"/>
-          <w:sz w:val="22"/>
-          <w:szCs w:val="22"/>
-          <w:u w:val="none"/>
-          <w:shd w:fill="auto" w:val="clear"/>
-          <w:vertAlign w:val="baseline"/>
-          <w:rtl w:val="0"/>
-        </w:rPr>
-        <w:t xml:space="preserve">Increased the number of users able to connect devices to network by hundreds</w:t>
-      </w:r>
-      <w:r>
-        <w:rPr>
-          <w:rtl w:val="0"/>
-        </w:rPr>
-      </w:r>
-    </w:p>
-    <w:p>
-      <w:pPr>
-        <w:keepNext w:val="0"/>
-        <w:keepLines w:val="0"/>
-        <w:pageBreakBefore w:val="0"/>
-        <w:widowControl w:val="1"/>
-        <w:numPr>
-          <w:ilvl w:val="0"/>
-          <w:numId w:val="4"/>
-        </w:numPr>
-        <w:pBdr>
-          <w:top w:space="0" w:sz="0" w:val="nil"/>
-          <w:left w:space="0" w:sz="0" w:val="nil"/>
-          <w:bottom w:space="0" w:sz="0" w:val="nil"/>
-          <w:right w:space="0" w:sz="0" w:val="nil"/>
-          <w:between w:space="0" w:sz="0" w:val="nil"/>
-        </w:pBdr>
-        <w:shd w:fill="auto" w:val="clear"/>
-        <w:spacing w:after="0" w:before="0" w:line="240" w:lineRule="auto"/>
-        <w:ind w:left="720" w:right="0" w:hanging="360"/>
-        <w:jc w:val="left"/>
-        <w:rPr>
-          <w:b w:val="1"/>
-          <w:bCs w:val="1"/>
-          <w:i w:val="0"/>
-          <w:iCs w:val="0"/>
-          <w:smallCaps w:val="0"/>
-          <w:strike w:val="0"/>
-          <w:color w:val="000000"/>
-          <w:sz w:val="22"/>
-          <w:szCs w:val="22"/>
-          <w:u w:val="none"/>
-          <w:shd w:fill="auto" w:val="clear"/>
-          <w:vertAlign w:val="baseline"/>
-        </w:rPr>
-      </w:pPr>
-      <w:r>
-        <w:rPr>
-          <w:rFonts w:ascii="Times New Roman" w:cs="Times New Roman" w:eastAsia="Times New Roman" w:hAnsi="Times New Roman"/>
-          <w:b w:val="0"/>
-          <w:bCs w:val="0"/>
-          <w:i w:val="0"/>
-          <w:iCs w:val="0"/>
-          <w:smallCaps w:val="0"/>
-          <w:strike w:val="0"/>
-          <w:color w:val="000000"/>
-          <w:sz w:val="22"/>
-          <w:szCs w:val="22"/>
-          <w:u w:val="none"/>
-          <w:shd w:fill="auto" w:val="clear"/>
-          <w:vertAlign w:val="baseline"/>
-          <w:rtl w:val="0"/>
-        </w:rPr>
-        <w:t xml:space="preserve">Developed front end using Angular.js - JavaScript, Bootstrap, HTML; and back end in Flask – Python</w:t>
-      </w:r>
-      <w:r>
-        <w:rPr>
-          <w:rtl w:val="0"/>
-        </w:rPr>
-      </w:r>
-    </w:p>
-    <w:p>
-      <w:pPr>
-        <w:pageBreakBefore w:val="0"/>
         <w:tabs>
           <w:tab w:val="left" w:leader="none" w:pos="1126"/>
         </w:tabs>
@@ -1845,116 +1743,6 @@
       </w:rPr>
     </w:lvl>
   </w:abstractNum>
-  <w:abstractNum w:abstractNumId="4">
-    <w:lvl w:ilvl="0">
-      <w:start w:val="1"/>
-      <w:numFmt w:val="bullet"/>
-      <w:lvlText w:val="●"/>
-      <w:lvlJc w:val="left"/>
-      <w:pPr>
-        <w:ind w:left="720" w:hanging="360"/>
-      </w:pPr>
-      <w:rPr>
-        <w:rFonts w:ascii="Noto Sans Symbols" w:cs="Noto Sans Symbols" w:eastAsia="Noto Sans Symbols" w:hAnsi="Noto Sans Symbols"/>
-      </w:rPr>
-    </w:lvl>
-    <w:lvl w:ilvl="1">
-      <w:start w:val="1"/>
-      <w:numFmt w:val="bullet"/>
-      <w:lvlText w:val="o"/>
-      <w:lvlJc w:val="left"/>
-      <w:pPr>
-        <w:ind w:left="1440" w:hanging="360"/>
-      </w:pPr>
-      <w:rPr>
-        <w:rFonts w:ascii="Courier New" w:cs="Courier New" w:eastAsia="Courier New" w:hAnsi="Courier New"/>
-      </w:rPr>
-    </w:lvl>
-    <w:lvl w:ilvl="2">
-      <w:start w:val="1"/>
-      <w:numFmt w:val="bullet"/>
-      <w:lvlText w:val="▪"/>
-      <w:lvlJc w:val="left"/>
-      <w:pPr>
-        <w:ind w:left="2160" w:hanging="360"/>
-      </w:pPr>
-      <w:rPr>
-        <w:rFonts w:ascii="Noto Sans Symbols" w:cs="Noto Sans Symbols" w:eastAsia="Noto Sans Symbols" w:hAnsi="Noto Sans Symbols"/>
-      </w:rPr>
-    </w:lvl>
-    <w:lvl w:ilvl="3">
-      <w:start w:val="1"/>
-      <w:numFmt w:val="bullet"/>
-      <w:lvlText w:val="●"/>
-      <w:lvlJc w:val="left"/>
-      <w:pPr>
-        <w:ind w:left="2880" w:hanging="360"/>
-      </w:pPr>
-      <w:rPr>
-        <w:rFonts w:ascii="Noto Sans Symbols" w:cs="Noto Sans Symbols" w:eastAsia="Noto Sans Symbols" w:hAnsi="Noto Sans Symbols"/>
-      </w:rPr>
-    </w:lvl>
-    <w:lvl w:ilvl="4">
-      <w:start w:val="1"/>
-      <w:numFmt w:val="bullet"/>
-      <w:lvlText w:val="o"/>
-      <w:lvlJc w:val="left"/>
-      <w:pPr>
-        <w:ind w:left="3600" w:hanging="360"/>
-      </w:pPr>
-      <w:rPr>
-        <w:rFonts w:ascii="Courier New" w:cs="Courier New" w:eastAsia="Courier New" w:hAnsi="Courier New"/>
-      </w:rPr>
-    </w:lvl>
-    <w:lvl w:ilvl="5">
-      <w:start w:val="1"/>
-      <w:numFmt w:val="bullet"/>
-      <w:lvlText w:val="▪"/>
-      <w:lvlJc w:val="left"/>
-      <w:pPr>
-        <w:ind w:left="4320" w:hanging="360"/>
-      </w:pPr>
-      <w:rPr>
-        <w:rFonts w:ascii="Noto Sans Symbols" w:cs="Noto Sans Symbols" w:eastAsia="Noto Sans Symbols" w:hAnsi="Noto Sans Symbols"/>
-      </w:rPr>
-    </w:lvl>
-    <w:lvl w:ilvl="6">
-      <w:start w:val="1"/>
-      <w:numFmt w:val="bullet"/>
-      <w:lvlText w:val="●"/>
-      <w:lvlJc w:val="left"/>
-      <w:pPr>
-        <w:ind w:left="5040" w:hanging="360"/>
-      </w:pPr>
-      <w:rPr>
-        <w:rFonts w:ascii="Noto Sans Symbols" w:cs="Noto Sans Symbols" w:eastAsia="Noto Sans Symbols" w:hAnsi="Noto Sans Symbols"/>
-      </w:rPr>
-    </w:lvl>
-    <w:lvl w:ilvl="7">
-      <w:start w:val="1"/>
-      <w:numFmt w:val="bullet"/>
-      <w:lvlText w:val="o"/>
-      <w:lvlJc w:val="left"/>
-      <w:pPr>
-        <w:ind w:left="5760" w:hanging="360"/>
-      </w:pPr>
-      <w:rPr>
-        <w:rFonts w:ascii="Courier New" w:cs="Courier New" w:eastAsia="Courier New" w:hAnsi="Courier New"/>
-      </w:rPr>
-    </w:lvl>
-    <w:lvl w:ilvl="8">
-      <w:start w:val="1"/>
-      <w:numFmt w:val="bullet"/>
-      <w:lvlText w:val="▪"/>
-      <w:lvlJc w:val="left"/>
-      <w:pPr>
-        <w:ind w:left="6480" w:hanging="360"/>
-      </w:pPr>
-      <w:rPr>
-        <w:rFonts w:ascii="Noto Sans Symbols" w:cs="Noto Sans Symbols" w:eastAsia="Noto Sans Symbols" w:hAnsi="Noto Sans Symbols"/>
-      </w:rPr>
-    </w:lvl>
-  </w:abstractNum>
   <w:num w:numId="1">
     <w:abstractNumId w:val="1"/>
   </w:num>
@@ -1963,9 +1751,6 @@
   </w:num>
   <w:num w:numId="3">
     <w:abstractNumId w:val="3"/>
-  </w:num>
-  <w:num w:numId="4">
-    <w:abstractNumId w:val="4"/>
   </w:num>
 </w:numbering>
 </file>

</xml_diff>